<commit_message>
update for something i hate
</commit_message>
<xml_diff>
--- a/Nam3_HK1/CNPM_SoftTech/Focused Usecase/Quân Huỳnh/FU_QuênMậtKhẩu.docx
+++ b/Nam3_HK1/CNPM_SoftTech/Focused Usecase/Quân Huỳnh/FU_QuênMậtKhẩu.docx
@@ -1274,10 +1274,10 @@
               </w:rPr>
               <w:lastRenderedPageBreak/>
               <w:drawing>
-                <wp:inline distT="0" distB="0" distL="0" distR="0" wp14:anchorId="79667FC4" wp14:editId="24BDF9E0">
-                  <wp:extent cx="2224405" cy="8863330"/>
-                  <wp:effectExtent l="0" t="0" r="4445" b="0"/>
-                  <wp:docPr id="1" name="Picture 1" descr="Diagram&#10;&#10;Description automatically generated"/>
+                <wp:inline distT="0" distB="0" distL="0" distR="0" wp14:anchorId="1C22E359" wp14:editId="25B2A614">
+                  <wp:extent cx="2490470" cy="8863330"/>
+                  <wp:effectExtent l="0" t="0" r="5080" b="0"/>
+                  <wp:docPr id="2" name="Picture 2"/>
                   <wp:cNvGraphicFramePr>
                     <a:graphicFrameLocks xmlns:a="http://schemas.openxmlformats.org/drawingml/2006/main" noChangeAspect="1"/>
                   </wp:cNvGraphicFramePr>
@@ -1285,7 +1285,7 @@
                     <a:graphicData uri="http://schemas.openxmlformats.org/drawingml/2006/picture">
                       <pic:pic xmlns:pic="http://schemas.openxmlformats.org/drawingml/2006/picture">
                         <pic:nvPicPr>
-                          <pic:cNvPr id="1" name="Picture 1" descr="Diagram&#10;&#10;Description automatically generated"/>
+                          <pic:cNvPr id="2" name="Picture 2"/>
                           <pic:cNvPicPr/>
                         </pic:nvPicPr>
                         <pic:blipFill>
@@ -1303,7 +1303,7 @@
                         <pic:spPr>
                           <a:xfrm>
                             <a:off x="0" y="0"/>
-                            <a:ext cx="2224405" cy="8863330"/>
+                            <a:ext cx="2490470" cy="8863330"/>
                           </a:xfrm>
                           <a:prstGeom prst="rect">
                             <a:avLst/>

</xml_diff>